<commit_message>
next repotrt from friends
</commit_message>
<xml_diff>
--- a/Our_Labs/Lab_6/Sprawozdanie_6.docx
+++ b/Our_Labs/Lab_6/Sprawozdanie_6.docx
@@ -5,2086 +5,6 @@
     <w:p>
       <w:pPr>
         <w:rPr>
-          <w:rFonts w:cs="Calibri"/>
-          <w:sz w:val="34"/>
-          <w:szCs w:val="34"/>
-        </w:rPr>
-      </w:pPr>
-      <w:r>
-        <w:rPr>
-          <w:rFonts w:cs="Calibri"/>
-          <w:noProof/>
-          <w:sz w:val="34"/>
-          <w:szCs w:val="34"/>
-        </w:rPr>
-        <w:drawing>
-          <wp:anchor distT="0" distB="0" distL="0" distR="0" simplePos="0" relativeHeight="251659264" behindDoc="0" locked="0" layoutInCell="0" allowOverlap="1" wp14:anchorId="782A9509" wp14:editId="14A46F16">
-            <wp:simplePos x="0" y="0"/>
-            <wp:positionH relativeFrom="column">
-              <wp:posOffset>0</wp:posOffset>
-            </wp:positionH>
-            <wp:positionV relativeFrom="paragraph">
-              <wp:posOffset>-125095</wp:posOffset>
-            </wp:positionV>
-            <wp:extent cx="5760720" cy="1169035"/>
-            <wp:effectExtent l="0" t="0" r="0" b="0"/>
-            <wp:wrapSquare wrapText="largest"/>
-            <wp:docPr id="1" name="Obraz 1" descr="Obraz zawierający tekst, Czcionka, logo, symbol&#10;&#10;Opis wygenerowany automatycznie"/>
-            <wp:cNvGraphicFramePr>
-              <a:graphicFrameLocks xmlns:a="http://schemas.openxmlformats.org/drawingml/2006/main" noChangeAspect="1"/>
-            </wp:cNvGraphicFramePr>
-            <a:graphic xmlns:a="http://schemas.openxmlformats.org/drawingml/2006/main">
-              <a:graphicData uri="http://schemas.openxmlformats.org/drawingml/2006/picture">
-                <pic:pic xmlns:pic="http://schemas.openxmlformats.org/drawingml/2006/picture">
-                  <pic:nvPicPr>
-                    <pic:cNvPr id="1" name="Obraz 1" descr="Obraz zawierający tekst, Czcionka, logo, symbol&#10;&#10;Opis wygenerowany automatycznie"/>
-                    <pic:cNvPicPr>
-                      <a:picLocks noChangeAspect="1" noChangeArrowheads="1"/>
-                    </pic:cNvPicPr>
-                  </pic:nvPicPr>
-                  <pic:blipFill>
-                    <a:blip r:embed="rId5"/>
-                    <a:srcRect l="-29" t="-140" r="-29" b="-140"/>
-                    <a:stretch>
-                      <a:fillRect/>
-                    </a:stretch>
-                  </pic:blipFill>
-                  <pic:spPr bwMode="auto">
-                    <a:xfrm>
-                      <a:off x="0" y="0"/>
-                      <a:ext cx="5760720" cy="1169035"/>
-                    </a:xfrm>
-                    <a:prstGeom prst="rect">
-                      <a:avLst/>
-                    </a:prstGeom>
-                  </pic:spPr>
-                </pic:pic>
-              </a:graphicData>
-            </a:graphic>
-          </wp:anchor>
-        </w:drawing>
-      </w:r>
-    </w:p>
-    <w:p>
-      <w:r>
-        <w:rPr>
-          <w:rFonts w:cs="Calibri"/>
-          <w:b/>
-          <w:bCs/>
-          <w:sz w:val="34"/>
-          <w:szCs w:val="34"/>
-        </w:rPr>
-        <w:t>SPRAWOZDANIE Z ĆWICZENIA LABORATORYJNEGO</w:t>
-      </w:r>
-    </w:p>
-    <w:p>
-      <w:pPr>
-        <w:rPr>
-          <w:rFonts w:cs="Calibri"/>
-        </w:rPr>
-      </w:pPr>
-    </w:p>
-    <w:tbl>
-      <w:tblPr>
-        <w:tblW w:w="9067" w:type="dxa"/>
-        <w:tblInd w:w="226" w:type="dxa"/>
-        <w:tblLayout w:type="fixed"/>
-        <w:tblLook w:val="0000" w:firstRow="0" w:lastRow="0" w:firstColumn="0" w:lastColumn="0" w:noHBand="0" w:noVBand="0"/>
-      </w:tblPr>
-      <w:tblGrid>
-        <w:gridCol w:w="2265"/>
-        <w:gridCol w:w="1845"/>
-        <w:gridCol w:w="2121"/>
-        <w:gridCol w:w="2836"/>
-      </w:tblGrid>
-      <w:tr>
-        <w:trPr>
-          <w:trHeight w:val="176"/>
-        </w:trPr>
-        <w:tc>
-          <w:tcPr>
-            <w:tcW w:w="9066" w:type="dxa"/>
-            <w:gridSpan w:val="4"/>
-            <w:tcBorders>
-              <w:top w:val="single" w:sz="4" w:space="0" w:color="000000"/>
-              <w:left w:val="single" w:sz="4" w:space="0" w:color="000000"/>
-              <w:bottom w:val="single" w:sz="4" w:space="0" w:color="000000"/>
-              <w:right w:val="single" w:sz="4" w:space="0" w:color="000000"/>
-            </w:tcBorders>
-            <w:shd w:val="clear" w:color="auto" w:fill="auto"/>
-          </w:tcPr>
-          <w:p>
-            <w:pPr>
-              <w:pStyle w:val="western"/>
-              <w:spacing w:after="0" w:line="240" w:lineRule="auto"/>
-            </w:pPr>
-            <w:r>
-              <w:rPr>
-                <w:rFonts w:eastAsia="Calibri" w:cs="Calibri"/>
-              </w:rPr>
-              <w:t xml:space="preserve">Temat: </w:t>
-            </w:r>
-            <w:r>
-              <w:rPr>
-                <w:rFonts w:ascii="Calibri" w:hAnsi="Calibri" w:cs="Calibri"/>
-              </w:rPr>
-              <w:t>Wyznaczanie przyspieszenia ziemskiego metodą wahadła matematycznego.</w:t>
-            </w:r>
-          </w:p>
-        </w:tc>
-      </w:tr>
-      <w:tr>
-        <w:tc>
-          <w:tcPr>
-            <w:tcW w:w="2264" w:type="dxa"/>
-            <w:tcBorders>
-              <w:left w:val="single" w:sz="4" w:space="0" w:color="000000"/>
-              <w:bottom w:val="single" w:sz="4" w:space="0" w:color="000000"/>
-              <w:right w:val="single" w:sz="4" w:space="0" w:color="000000"/>
-            </w:tcBorders>
-            <w:shd w:val="clear" w:color="auto" w:fill="auto"/>
-          </w:tcPr>
-          <w:p>
-            <w:pPr>
-              <w:widowControl w:val="0"/>
-              <w:spacing w:after="0"/>
-            </w:pPr>
-            <w:r>
-              <w:rPr>
-                <w:rFonts w:eastAsia="Calibri" w:cs="Calibri"/>
-                <w:kern w:val="0"/>
-              </w:rPr>
-              <w:t>Wydział</w:t>
-            </w:r>
-          </w:p>
-        </w:tc>
-        <w:tc>
-          <w:tcPr>
-            <w:tcW w:w="1845" w:type="dxa"/>
-            <w:tcBorders>
-              <w:left w:val="single" w:sz="4" w:space="0" w:color="000000"/>
-              <w:bottom w:val="single" w:sz="4" w:space="0" w:color="000000"/>
-              <w:right w:val="single" w:sz="4" w:space="0" w:color="000000"/>
-            </w:tcBorders>
-            <w:shd w:val="clear" w:color="auto" w:fill="auto"/>
-          </w:tcPr>
-          <w:p>
-            <w:pPr>
-              <w:widowControl w:val="0"/>
-              <w:spacing w:after="0"/>
-            </w:pPr>
-            <w:proofErr w:type="spellStart"/>
-            <w:r>
-              <w:rPr>
-                <w:rFonts w:eastAsia="Calibri" w:cs="Calibri"/>
-                <w:kern w:val="0"/>
-              </w:rPr>
-              <w:t>AEiI</w:t>
-            </w:r>
-            <w:proofErr w:type="spellEnd"/>
-          </w:p>
-        </w:tc>
-        <w:tc>
-          <w:tcPr>
-            <w:tcW w:w="2121" w:type="dxa"/>
-            <w:tcBorders>
-              <w:left w:val="single" w:sz="4" w:space="0" w:color="000000"/>
-              <w:bottom w:val="single" w:sz="4" w:space="0" w:color="000000"/>
-              <w:right w:val="single" w:sz="4" w:space="0" w:color="000000"/>
-            </w:tcBorders>
-            <w:shd w:val="clear" w:color="auto" w:fill="auto"/>
-          </w:tcPr>
-          <w:p>
-            <w:pPr>
-              <w:widowControl w:val="0"/>
-              <w:spacing w:after="0"/>
-            </w:pPr>
-            <w:r>
-              <w:rPr>
-                <w:rFonts w:eastAsia="Calibri" w:cs="Calibri"/>
-                <w:kern w:val="0"/>
-              </w:rPr>
-              <w:t>Kierunek</w:t>
-            </w:r>
-          </w:p>
-        </w:tc>
-        <w:tc>
-          <w:tcPr>
-            <w:tcW w:w="2836" w:type="dxa"/>
-            <w:tcBorders>
-              <w:left w:val="single" w:sz="4" w:space="0" w:color="000000"/>
-              <w:bottom w:val="single" w:sz="4" w:space="0" w:color="000000"/>
-              <w:right w:val="single" w:sz="4" w:space="0" w:color="000000"/>
-            </w:tcBorders>
-            <w:shd w:val="clear" w:color="auto" w:fill="auto"/>
-          </w:tcPr>
-          <w:p>
-            <w:pPr>
-              <w:widowControl w:val="0"/>
-              <w:spacing w:after="0"/>
-            </w:pPr>
-            <w:r>
-              <w:rPr>
-                <w:rFonts w:eastAsia="Calibri" w:cs="Calibri"/>
-                <w:kern w:val="0"/>
-              </w:rPr>
-              <w:t>Informatyka</w:t>
-            </w:r>
-          </w:p>
-        </w:tc>
-      </w:tr>
-      <w:tr>
-        <w:tc>
-          <w:tcPr>
-            <w:tcW w:w="2264" w:type="dxa"/>
-            <w:tcBorders>
-              <w:top w:val="single" w:sz="4" w:space="0" w:color="000000"/>
-              <w:left w:val="single" w:sz="4" w:space="0" w:color="000000"/>
-              <w:bottom w:val="single" w:sz="4" w:space="0" w:color="000000"/>
-              <w:right w:val="single" w:sz="4" w:space="0" w:color="000000"/>
-            </w:tcBorders>
-            <w:shd w:val="clear" w:color="auto" w:fill="auto"/>
-          </w:tcPr>
-          <w:p>
-            <w:pPr>
-              <w:widowControl w:val="0"/>
-              <w:spacing w:after="0"/>
-            </w:pPr>
-            <w:r>
-              <w:rPr>
-                <w:rFonts w:eastAsia="Calibri" w:cs="Calibri"/>
-                <w:kern w:val="0"/>
-              </w:rPr>
-              <w:t>Nr grupy</w:t>
-            </w:r>
-          </w:p>
-        </w:tc>
-        <w:tc>
-          <w:tcPr>
-            <w:tcW w:w="1845" w:type="dxa"/>
-            <w:tcBorders>
-              <w:top w:val="single" w:sz="4" w:space="0" w:color="000000"/>
-              <w:left w:val="single" w:sz="4" w:space="0" w:color="000000"/>
-              <w:bottom w:val="single" w:sz="4" w:space="0" w:color="000000"/>
-              <w:right w:val="single" w:sz="4" w:space="0" w:color="000000"/>
-            </w:tcBorders>
-            <w:shd w:val="clear" w:color="auto" w:fill="auto"/>
-          </w:tcPr>
-          <w:p>
-            <w:pPr>
-              <w:widowControl w:val="0"/>
-              <w:spacing w:after="0"/>
-            </w:pPr>
-            <w:r>
-              <w:rPr>
-                <w:rFonts w:eastAsia="Calibri" w:cs="Calibri"/>
-                <w:kern w:val="0"/>
-              </w:rPr>
-              <w:t>1</w:t>
-            </w:r>
-          </w:p>
-        </w:tc>
-        <w:tc>
-          <w:tcPr>
-            <w:tcW w:w="2121" w:type="dxa"/>
-            <w:tcBorders>
-              <w:top w:val="single" w:sz="4" w:space="0" w:color="000000"/>
-              <w:left w:val="single" w:sz="4" w:space="0" w:color="000000"/>
-              <w:bottom w:val="single" w:sz="4" w:space="0" w:color="000000"/>
-              <w:right w:val="single" w:sz="4" w:space="0" w:color="000000"/>
-            </w:tcBorders>
-            <w:shd w:val="clear" w:color="auto" w:fill="auto"/>
-          </w:tcPr>
-          <w:p>
-            <w:pPr>
-              <w:widowControl w:val="0"/>
-              <w:spacing w:after="0"/>
-            </w:pPr>
-            <w:r>
-              <w:rPr>
-                <w:rFonts w:eastAsia="Calibri" w:cs="Calibri"/>
-                <w:kern w:val="0"/>
-              </w:rPr>
-              <w:t>Rok akademicki</w:t>
-            </w:r>
-          </w:p>
-        </w:tc>
-        <w:tc>
-          <w:tcPr>
-            <w:tcW w:w="2836" w:type="dxa"/>
-            <w:tcBorders>
-              <w:top w:val="single" w:sz="4" w:space="0" w:color="000000"/>
-              <w:left w:val="single" w:sz="4" w:space="0" w:color="000000"/>
-              <w:bottom w:val="single" w:sz="4" w:space="0" w:color="000000"/>
-              <w:right w:val="single" w:sz="4" w:space="0" w:color="000000"/>
-            </w:tcBorders>
-            <w:shd w:val="clear" w:color="auto" w:fill="auto"/>
-          </w:tcPr>
-          <w:p>
-            <w:pPr>
-              <w:widowControl w:val="0"/>
-              <w:spacing w:after="0"/>
-            </w:pPr>
-            <w:r>
-              <w:rPr>
-                <w:rFonts w:eastAsia="Calibri" w:cs="Calibri"/>
-                <w:kern w:val="0"/>
-              </w:rPr>
-              <w:t>2023/2024</w:t>
-            </w:r>
-          </w:p>
-        </w:tc>
-      </w:tr>
-      <w:tr>
-        <w:tc>
-          <w:tcPr>
-            <w:tcW w:w="2264" w:type="dxa"/>
-            <w:tcBorders>
-              <w:top w:val="single" w:sz="4" w:space="0" w:color="000000"/>
-              <w:left w:val="single" w:sz="4" w:space="0" w:color="000000"/>
-              <w:bottom w:val="single" w:sz="4" w:space="0" w:color="000000"/>
-              <w:right w:val="single" w:sz="4" w:space="0" w:color="000000"/>
-            </w:tcBorders>
-            <w:shd w:val="clear" w:color="auto" w:fill="auto"/>
-          </w:tcPr>
-          <w:p>
-            <w:pPr>
-              <w:widowControl w:val="0"/>
-              <w:spacing w:after="0"/>
-            </w:pPr>
-            <w:r>
-              <w:rPr>
-                <w:rFonts w:eastAsia="Calibri" w:cs="Calibri"/>
-                <w:kern w:val="0"/>
-              </w:rPr>
-              <w:t>Rok studiów</w:t>
-            </w:r>
-          </w:p>
-        </w:tc>
-        <w:tc>
-          <w:tcPr>
-            <w:tcW w:w="1845" w:type="dxa"/>
-            <w:tcBorders>
-              <w:top w:val="single" w:sz="4" w:space="0" w:color="000000"/>
-              <w:left w:val="single" w:sz="4" w:space="0" w:color="000000"/>
-              <w:bottom w:val="single" w:sz="4" w:space="0" w:color="000000"/>
-              <w:right w:val="single" w:sz="4" w:space="0" w:color="000000"/>
-            </w:tcBorders>
-            <w:shd w:val="clear" w:color="auto" w:fill="auto"/>
-          </w:tcPr>
-          <w:p>
-            <w:pPr>
-              <w:widowControl w:val="0"/>
-              <w:spacing w:after="0"/>
-            </w:pPr>
-            <w:r>
-              <w:rPr>
-                <w:rFonts w:eastAsia="Calibri" w:cs="Calibri"/>
-                <w:kern w:val="0"/>
-              </w:rPr>
-              <w:t>2</w:t>
-            </w:r>
-          </w:p>
-        </w:tc>
-        <w:tc>
-          <w:tcPr>
-            <w:tcW w:w="2121" w:type="dxa"/>
-            <w:tcBorders>
-              <w:top w:val="single" w:sz="4" w:space="0" w:color="000000"/>
-              <w:left w:val="single" w:sz="4" w:space="0" w:color="000000"/>
-              <w:bottom w:val="single" w:sz="4" w:space="0" w:color="000000"/>
-              <w:right w:val="single" w:sz="4" w:space="0" w:color="000000"/>
-            </w:tcBorders>
-            <w:shd w:val="clear" w:color="auto" w:fill="auto"/>
-          </w:tcPr>
-          <w:p>
-            <w:pPr>
-              <w:widowControl w:val="0"/>
-              <w:spacing w:after="0"/>
-            </w:pPr>
-            <w:r>
-              <w:rPr>
-                <w:rFonts w:eastAsia="Calibri" w:cs="Calibri"/>
-                <w:kern w:val="0"/>
-              </w:rPr>
-              <w:t>Semestr</w:t>
-            </w:r>
-          </w:p>
-        </w:tc>
-        <w:tc>
-          <w:tcPr>
-            <w:tcW w:w="2836" w:type="dxa"/>
-            <w:tcBorders>
-              <w:top w:val="single" w:sz="4" w:space="0" w:color="000000"/>
-              <w:left w:val="single" w:sz="4" w:space="0" w:color="000000"/>
-              <w:bottom w:val="single" w:sz="4" w:space="0" w:color="000000"/>
-              <w:right w:val="single" w:sz="4" w:space="0" w:color="000000"/>
-            </w:tcBorders>
-            <w:shd w:val="clear" w:color="auto" w:fill="auto"/>
-          </w:tcPr>
-          <w:p>
-            <w:pPr>
-              <w:widowControl w:val="0"/>
-              <w:spacing w:after="0"/>
-            </w:pPr>
-            <w:r>
-              <w:rPr>
-                <w:rFonts w:eastAsia="Calibri" w:cs="Calibri"/>
-                <w:kern w:val="0"/>
-              </w:rPr>
-              <w:t>3</w:t>
-            </w:r>
-          </w:p>
-        </w:tc>
-      </w:tr>
-    </w:tbl>
-    <w:p>
-      <w:r>
-        <w:rPr>
-          <w:rFonts w:cs="Calibri"/>
-        </w:rPr>
-        <w:t>Oświadczam, że niniejsze sprawozdanie jest całkowicie moim/naszym dziełem, że żaden</w:t>
-      </w:r>
-    </w:p>
-    <w:p>
-      <w:r>
-        <w:rPr>
-          <w:rFonts w:cs="Calibri"/>
-        </w:rPr>
-        <w:t>z fragmentów sprawozdania nie jest zapożyczony z cudzej pracy. Oświadczam, że jestem</w:t>
-      </w:r>
-    </w:p>
-    <w:p>
-      <w:r>
-        <w:rPr>
-          <w:rFonts w:cs="Calibri"/>
-        </w:rPr>
-        <w:t>świadoma/świadom odpowiedzialności karnej za naruszenie praw autorskich osób trzecich.</w:t>
-      </w:r>
-    </w:p>
-    <w:tbl>
-      <w:tblPr>
-        <w:tblW w:w="9067" w:type="dxa"/>
-        <w:tblInd w:w="226" w:type="dxa"/>
-        <w:tblLayout w:type="fixed"/>
-        <w:tblLook w:val="0000" w:firstRow="0" w:lastRow="0" w:firstColumn="0" w:lastColumn="0" w:noHBand="0" w:noVBand="0"/>
-      </w:tblPr>
-      <w:tblGrid>
-        <w:gridCol w:w="563"/>
-        <w:gridCol w:w="8504"/>
-      </w:tblGrid>
-      <w:tr>
-        <w:tc>
-          <w:tcPr>
-            <w:tcW w:w="563" w:type="dxa"/>
-            <w:tcBorders>
-              <w:top w:val="single" w:sz="4" w:space="0" w:color="000000"/>
-              <w:left w:val="single" w:sz="4" w:space="0" w:color="000000"/>
-              <w:bottom w:val="single" w:sz="4" w:space="0" w:color="000000"/>
-              <w:right w:val="single" w:sz="4" w:space="0" w:color="000000"/>
-            </w:tcBorders>
-            <w:shd w:val="clear" w:color="auto" w:fill="auto"/>
-          </w:tcPr>
-          <w:p>
-            <w:pPr>
-              <w:widowControl w:val="0"/>
-              <w:spacing w:after="0"/>
-            </w:pPr>
-            <w:r>
-              <w:rPr>
-                <w:rFonts w:eastAsia="Calibri" w:cs="Calibri"/>
-                <w:kern w:val="0"/>
-              </w:rPr>
-              <w:t>L.P.</w:t>
-            </w:r>
-          </w:p>
-        </w:tc>
-        <w:tc>
-          <w:tcPr>
-            <w:tcW w:w="8503" w:type="dxa"/>
-            <w:tcBorders>
-              <w:top w:val="single" w:sz="4" w:space="0" w:color="000000"/>
-              <w:left w:val="single" w:sz="4" w:space="0" w:color="000000"/>
-              <w:bottom w:val="single" w:sz="4" w:space="0" w:color="000000"/>
-              <w:right w:val="single" w:sz="4" w:space="0" w:color="000000"/>
-            </w:tcBorders>
-            <w:shd w:val="clear" w:color="auto" w:fill="auto"/>
-          </w:tcPr>
-          <w:p>
-            <w:pPr>
-              <w:widowControl w:val="0"/>
-              <w:spacing w:after="0"/>
-            </w:pPr>
-            <w:r>
-              <w:rPr>
-                <w:rFonts w:eastAsia="Calibri" w:cs="Calibri"/>
-                <w:kern w:val="0"/>
-              </w:rPr>
-              <w:t>Imię i nazwisko</w:t>
-            </w:r>
-          </w:p>
-        </w:tc>
-      </w:tr>
-      <w:tr>
-        <w:tc>
-          <w:tcPr>
-            <w:tcW w:w="563" w:type="dxa"/>
-            <w:tcBorders>
-              <w:top w:val="single" w:sz="4" w:space="0" w:color="000000"/>
-              <w:left w:val="single" w:sz="4" w:space="0" w:color="000000"/>
-              <w:bottom w:val="single" w:sz="4" w:space="0" w:color="000000"/>
-              <w:right w:val="single" w:sz="4" w:space="0" w:color="000000"/>
-            </w:tcBorders>
-            <w:shd w:val="clear" w:color="auto" w:fill="auto"/>
-          </w:tcPr>
-          <w:p>
-            <w:pPr>
-              <w:widowControl w:val="0"/>
-              <w:spacing w:after="0"/>
-            </w:pPr>
-            <w:r>
-              <w:rPr>
-                <w:rFonts w:eastAsia="Calibri" w:cs="Calibri"/>
-                <w:kern w:val="0"/>
-              </w:rPr>
-              <w:t>1.</w:t>
-            </w:r>
-          </w:p>
-        </w:tc>
-        <w:tc>
-          <w:tcPr>
-            <w:tcW w:w="8503" w:type="dxa"/>
-            <w:tcBorders>
-              <w:top w:val="single" w:sz="4" w:space="0" w:color="000000"/>
-              <w:left w:val="single" w:sz="4" w:space="0" w:color="000000"/>
-              <w:bottom w:val="single" w:sz="4" w:space="0" w:color="000000"/>
-              <w:right w:val="single" w:sz="4" w:space="0" w:color="000000"/>
-            </w:tcBorders>
-            <w:shd w:val="clear" w:color="auto" w:fill="auto"/>
-          </w:tcPr>
-          <w:p>
-            <w:pPr>
-              <w:widowControl w:val="0"/>
-              <w:spacing w:after="0"/>
-            </w:pPr>
-            <w:r>
-              <w:rPr>
-                <w:rFonts w:eastAsia="Calibri" w:cs="Calibri"/>
-                <w:kern w:val="0"/>
-              </w:rPr>
-              <w:t>Karol Pitera</w:t>
-            </w:r>
-          </w:p>
-        </w:tc>
-      </w:tr>
-      <w:tr>
-        <w:tc>
-          <w:tcPr>
-            <w:tcW w:w="563" w:type="dxa"/>
-            <w:tcBorders>
-              <w:top w:val="single" w:sz="4" w:space="0" w:color="000000"/>
-              <w:left w:val="single" w:sz="4" w:space="0" w:color="000000"/>
-              <w:bottom w:val="single" w:sz="4" w:space="0" w:color="000000"/>
-              <w:right w:val="single" w:sz="4" w:space="0" w:color="000000"/>
-            </w:tcBorders>
-            <w:shd w:val="clear" w:color="auto" w:fill="auto"/>
-          </w:tcPr>
-          <w:p>
-            <w:pPr>
-              <w:widowControl w:val="0"/>
-              <w:spacing w:after="0"/>
-            </w:pPr>
-            <w:r>
-              <w:rPr>
-                <w:rFonts w:eastAsia="Calibri" w:cs="Calibri"/>
-                <w:kern w:val="0"/>
-              </w:rPr>
-              <w:t>2.</w:t>
-            </w:r>
-          </w:p>
-        </w:tc>
-        <w:tc>
-          <w:tcPr>
-            <w:tcW w:w="8503" w:type="dxa"/>
-            <w:tcBorders>
-              <w:top w:val="single" w:sz="4" w:space="0" w:color="000000"/>
-              <w:left w:val="single" w:sz="4" w:space="0" w:color="000000"/>
-              <w:bottom w:val="single" w:sz="4" w:space="0" w:color="000000"/>
-              <w:right w:val="single" w:sz="4" w:space="0" w:color="000000"/>
-            </w:tcBorders>
-            <w:shd w:val="clear" w:color="auto" w:fill="auto"/>
-          </w:tcPr>
-          <w:p>
-            <w:pPr>
-              <w:widowControl w:val="0"/>
-              <w:spacing w:after="0"/>
-            </w:pPr>
-            <w:r>
-              <w:rPr>
-                <w:rFonts w:eastAsia="Calibri" w:cs="Calibri"/>
-                <w:kern w:val="0"/>
-              </w:rPr>
-              <w:t>Dominik Kłaput</w:t>
-            </w:r>
-          </w:p>
-        </w:tc>
-      </w:tr>
-      <w:tr>
-        <w:tc>
-          <w:tcPr>
-            <w:tcW w:w="563" w:type="dxa"/>
-            <w:tcBorders>
-              <w:top w:val="single" w:sz="4" w:space="0" w:color="000000"/>
-              <w:left w:val="single" w:sz="4" w:space="0" w:color="000000"/>
-              <w:bottom w:val="single" w:sz="4" w:space="0" w:color="000000"/>
-              <w:right w:val="single" w:sz="4" w:space="0" w:color="000000"/>
-            </w:tcBorders>
-            <w:shd w:val="clear" w:color="auto" w:fill="auto"/>
-          </w:tcPr>
-          <w:p>
-            <w:pPr>
-              <w:widowControl w:val="0"/>
-              <w:spacing w:after="0"/>
-            </w:pPr>
-            <w:r>
-              <w:rPr>
-                <w:rFonts w:eastAsia="Calibri" w:cs="Calibri"/>
-                <w:kern w:val="0"/>
-              </w:rPr>
-              <w:t>3.</w:t>
-            </w:r>
-          </w:p>
-        </w:tc>
-        <w:tc>
-          <w:tcPr>
-            <w:tcW w:w="8503" w:type="dxa"/>
-            <w:tcBorders>
-              <w:top w:val="single" w:sz="4" w:space="0" w:color="000000"/>
-              <w:left w:val="single" w:sz="4" w:space="0" w:color="000000"/>
-              <w:bottom w:val="single" w:sz="4" w:space="0" w:color="000000"/>
-              <w:right w:val="single" w:sz="4" w:space="0" w:color="000000"/>
-            </w:tcBorders>
-            <w:shd w:val="clear" w:color="auto" w:fill="auto"/>
-          </w:tcPr>
-          <w:p>
-            <w:pPr>
-              <w:widowControl w:val="0"/>
-              <w:snapToGrid w:val="0"/>
-              <w:spacing w:after="0"/>
-              <w:rPr>
-                <w:rFonts w:ascii="Calibri" w:eastAsia="Calibri" w:hAnsi="Calibri" w:cs="Calibri"/>
-                <w:kern w:val="0"/>
-              </w:rPr>
-            </w:pPr>
-          </w:p>
-        </w:tc>
-      </w:tr>
-    </w:tbl>
-    <w:p>
-      <w:pPr>
-        <w:rPr>
-          <w:rFonts w:cs="Calibri"/>
-        </w:rPr>
-      </w:pPr>
-    </w:p>
-    <w:tbl>
-      <w:tblPr>
-        <w:tblW w:w="9067" w:type="dxa"/>
-        <w:tblInd w:w="226" w:type="dxa"/>
-        <w:tblLayout w:type="fixed"/>
-        <w:tblLook w:val="0000" w:firstRow="0" w:lastRow="0" w:firstColumn="0" w:lastColumn="0" w:noHBand="0" w:noVBand="0"/>
-      </w:tblPr>
-      <w:tblGrid>
-        <w:gridCol w:w="4106"/>
-        <w:gridCol w:w="4961"/>
-      </w:tblGrid>
-      <w:tr>
-        <w:trPr>
-          <w:trHeight w:val="336"/>
-        </w:trPr>
-        <w:tc>
-          <w:tcPr>
-            <w:tcW w:w="4106" w:type="dxa"/>
-            <w:tcBorders>
-              <w:top w:val="single" w:sz="4" w:space="0" w:color="000000"/>
-              <w:left w:val="single" w:sz="4" w:space="0" w:color="000000"/>
-              <w:bottom w:val="single" w:sz="4" w:space="0" w:color="000000"/>
-              <w:right w:val="single" w:sz="4" w:space="0" w:color="000000"/>
-            </w:tcBorders>
-            <w:shd w:val="clear" w:color="auto" w:fill="auto"/>
-          </w:tcPr>
-          <w:p>
-            <w:pPr>
-              <w:widowControl w:val="0"/>
-              <w:spacing w:after="0"/>
-            </w:pPr>
-            <w:r>
-              <w:rPr>
-                <w:rFonts w:eastAsia="Calibri" w:cs="Calibri"/>
-                <w:kern w:val="0"/>
-              </w:rPr>
-              <w:t>Data pomiarów</w:t>
-            </w:r>
-          </w:p>
-        </w:tc>
-        <w:tc>
-          <w:tcPr>
-            <w:tcW w:w="4960" w:type="dxa"/>
-            <w:tcBorders>
-              <w:top w:val="single" w:sz="4" w:space="0" w:color="000000"/>
-              <w:left w:val="single" w:sz="4" w:space="0" w:color="000000"/>
-              <w:bottom w:val="single" w:sz="4" w:space="0" w:color="000000"/>
-              <w:right w:val="single" w:sz="4" w:space="0" w:color="000000"/>
-            </w:tcBorders>
-            <w:shd w:val="clear" w:color="auto" w:fill="auto"/>
-          </w:tcPr>
-          <w:p>
-            <w:pPr>
-              <w:widowControl w:val="0"/>
-              <w:spacing w:after="0"/>
-            </w:pPr>
-            <w:r>
-              <w:rPr>
-                <w:rFonts w:eastAsia="Calibri" w:cs="Calibri"/>
-                <w:kern w:val="0"/>
-              </w:rPr>
-              <w:t>29.11.2023</w:t>
-            </w:r>
-          </w:p>
-        </w:tc>
-      </w:tr>
-    </w:tbl>
-    <w:p>
-      <w:pPr>
-        <w:rPr>
-          <w:rFonts w:cs="Calibri"/>
-        </w:rPr>
-      </w:pPr>
-    </w:p>
-    <w:p>
-      <w:r>
-        <w:rPr>
-          <w:rFonts w:cs="Calibri"/>
-          <w:b/>
-          <w:bCs/>
-        </w:rPr>
-        <w:t>Ocena poprawności elementów sprawozdania</w:t>
-      </w:r>
-    </w:p>
-    <w:tbl>
-      <w:tblPr>
-        <w:tblW w:w="9056" w:type="dxa"/>
-        <w:tblInd w:w="226" w:type="dxa"/>
-        <w:tblLayout w:type="fixed"/>
-        <w:tblLook w:val="0000" w:firstRow="0" w:lastRow="0" w:firstColumn="0" w:lastColumn="0" w:noHBand="0" w:noVBand="0"/>
-      </w:tblPr>
-      <w:tblGrid>
-        <w:gridCol w:w="797"/>
-        <w:gridCol w:w="1256"/>
-        <w:gridCol w:w="1459"/>
-        <w:gridCol w:w="1122"/>
-        <w:gridCol w:w="1333"/>
-        <w:gridCol w:w="998"/>
-        <w:gridCol w:w="1075"/>
-        <w:gridCol w:w="1016"/>
-      </w:tblGrid>
-      <w:tr>
-        <w:tc>
-          <w:tcPr>
-            <w:tcW w:w="796" w:type="dxa"/>
-            <w:tcBorders>
-              <w:top w:val="single" w:sz="4" w:space="0" w:color="000000"/>
-              <w:left w:val="single" w:sz="4" w:space="0" w:color="000000"/>
-              <w:bottom w:val="single" w:sz="4" w:space="0" w:color="000000"/>
-              <w:right w:val="single" w:sz="4" w:space="0" w:color="000000"/>
-            </w:tcBorders>
-            <w:shd w:val="clear" w:color="auto" w:fill="auto"/>
-          </w:tcPr>
-          <w:p>
-            <w:pPr>
-              <w:widowControl w:val="0"/>
-              <w:spacing w:after="0"/>
-              <w:jc w:val="center"/>
-            </w:pPr>
-            <w:r>
-              <w:rPr>
-                <w:rFonts w:eastAsia="Calibri" w:cs="Calibri"/>
-                <w:kern w:val="0"/>
-              </w:rPr>
-              <w:t>data oceny</w:t>
-            </w:r>
-          </w:p>
-        </w:tc>
-        <w:tc>
-          <w:tcPr>
-            <w:tcW w:w="1256" w:type="dxa"/>
-            <w:tcBorders>
-              <w:top w:val="single" w:sz="4" w:space="0" w:color="000000"/>
-              <w:left w:val="single" w:sz="4" w:space="0" w:color="000000"/>
-              <w:bottom w:val="single" w:sz="4" w:space="0" w:color="000000"/>
-              <w:right w:val="single" w:sz="4" w:space="0" w:color="000000"/>
-            </w:tcBorders>
-            <w:shd w:val="clear" w:color="auto" w:fill="auto"/>
-          </w:tcPr>
-          <w:p>
-            <w:pPr>
-              <w:widowControl w:val="0"/>
-              <w:spacing w:after="0"/>
-              <w:jc w:val="center"/>
-            </w:pPr>
-            <w:r>
-              <w:rPr>
-                <w:rFonts w:eastAsia="Calibri" w:cs="Calibri"/>
-                <w:kern w:val="0"/>
-              </w:rPr>
-              <w:t>wstęp i cel ćwiczenia</w:t>
-            </w:r>
-          </w:p>
-        </w:tc>
-        <w:tc>
-          <w:tcPr>
-            <w:tcW w:w="1459" w:type="dxa"/>
-            <w:tcBorders>
-              <w:top w:val="single" w:sz="4" w:space="0" w:color="000000"/>
-              <w:left w:val="single" w:sz="4" w:space="0" w:color="000000"/>
-              <w:bottom w:val="single" w:sz="4" w:space="0" w:color="000000"/>
-              <w:right w:val="single" w:sz="4" w:space="0" w:color="000000"/>
-            </w:tcBorders>
-            <w:shd w:val="clear" w:color="auto" w:fill="auto"/>
-          </w:tcPr>
-          <w:p>
-            <w:pPr>
-              <w:widowControl w:val="0"/>
-              <w:spacing w:after="0"/>
-              <w:jc w:val="center"/>
-            </w:pPr>
-            <w:r>
-              <w:rPr>
-                <w:rFonts w:eastAsia="Calibri" w:cs="Calibri"/>
-                <w:kern w:val="0"/>
-              </w:rPr>
-              <w:t>struktura</w:t>
-            </w:r>
-          </w:p>
-          <w:p>
-            <w:pPr>
-              <w:widowControl w:val="0"/>
-              <w:spacing w:after="0"/>
-              <w:jc w:val="center"/>
-            </w:pPr>
-            <w:r>
-              <w:rPr>
-                <w:rFonts w:eastAsia="Calibri" w:cs="Calibri"/>
-                <w:kern w:val="0"/>
-              </w:rPr>
-              <w:t>sprawozdania</w:t>
-            </w:r>
-          </w:p>
-        </w:tc>
-        <w:tc>
-          <w:tcPr>
-            <w:tcW w:w="1122" w:type="dxa"/>
-            <w:tcBorders>
-              <w:top w:val="single" w:sz="4" w:space="0" w:color="000000"/>
-              <w:left w:val="single" w:sz="4" w:space="0" w:color="000000"/>
-              <w:bottom w:val="single" w:sz="4" w:space="0" w:color="000000"/>
-              <w:right w:val="single" w:sz="4" w:space="0" w:color="000000"/>
-            </w:tcBorders>
-            <w:shd w:val="clear" w:color="auto" w:fill="auto"/>
-            <w:vAlign w:val="center"/>
-          </w:tcPr>
-          <w:p>
-            <w:pPr>
-              <w:widowControl w:val="0"/>
-              <w:spacing w:after="0"/>
-              <w:jc w:val="center"/>
-            </w:pPr>
-            <w:r>
-              <w:rPr>
-                <w:rFonts w:eastAsia="Calibri" w:cs="Calibri"/>
-                <w:kern w:val="0"/>
-              </w:rPr>
-              <w:t>obliczenia</w:t>
-            </w:r>
-          </w:p>
-        </w:tc>
-        <w:tc>
-          <w:tcPr>
-            <w:tcW w:w="1333" w:type="dxa"/>
-            <w:tcBorders>
-              <w:top w:val="single" w:sz="4" w:space="0" w:color="000000"/>
-              <w:left w:val="single" w:sz="4" w:space="0" w:color="000000"/>
-              <w:bottom w:val="single" w:sz="4" w:space="0" w:color="000000"/>
-              <w:right w:val="single" w:sz="4" w:space="0" w:color="000000"/>
-            </w:tcBorders>
-            <w:shd w:val="clear" w:color="auto" w:fill="auto"/>
-          </w:tcPr>
-          <w:p>
-            <w:pPr>
-              <w:widowControl w:val="0"/>
-              <w:spacing w:after="0"/>
-              <w:jc w:val="center"/>
-            </w:pPr>
-            <w:r>
-              <w:rPr>
-                <w:rFonts w:eastAsia="Calibri" w:cs="Calibri"/>
-                <w:kern w:val="0"/>
-              </w:rPr>
-              <w:t>rachunek niepewności</w:t>
-            </w:r>
-          </w:p>
-        </w:tc>
-        <w:tc>
-          <w:tcPr>
-            <w:tcW w:w="998" w:type="dxa"/>
-            <w:tcBorders>
-              <w:top w:val="single" w:sz="4" w:space="0" w:color="000000"/>
-              <w:left w:val="single" w:sz="4" w:space="0" w:color="000000"/>
-              <w:bottom w:val="single" w:sz="4" w:space="0" w:color="000000"/>
-              <w:right w:val="single" w:sz="4" w:space="0" w:color="000000"/>
-            </w:tcBorders>
-            <w:shd w:val="clear" w:color="auto" w:fill="auto"/>
-            <w:vAlign w:val="center"/>
-          </w:tcPr>
-          <w:p>
-            <w:pPr>
-              <w:widowControl w:val="0"/>
-              <w:spacing w:after="0"/>
-              <w:jc w:val="center"/>
-            </w:pPr>
-            <w:r>
-              <w:rPr>
-                <w:rFonts w:eastAsia="Calibri" w:cs="Calibri"/>
-                <w:kern w:val="0"/>
-              </w:rPr>
-              <w:t>wykres</w:t>
-            </w:r>
-          </w:p>
-        </w:tc>
-        <w:tc>
-          <w:tcPr>
-            <w:tcW w:w="1075" w:type="dxa"/>
-            <w:tcBorders>
-              <w:top w:val="single" w:sz="4" w:space="0" w:color="000000"/>
-              <w:left w:val="single" w:sz="4" w:space="0" w:color="000000"/>
-              <w:bottom w:val="single" w:sz="4" w:space="0" w:color="000000"/>
-              <w:right w:val="single" w:sz="4" w:space="0" w:color="000000"/>
-            </w:tcBorders>
-            <w:shd w:val="clear" w:color="auto" w:fill="auto"/>
-          </w:tcPr>
-          <w:p>
-            <w:pPr>
-              <w:widowControl w:val="0"/>
-              <w:spacing w:after="0"/>
-              <w:jc w:val="center"/>
-            </w:pPr>
-            <w:r>
-              <w:rPr>
-                <w:rFonts w:eastAsia="Calibri" w:cs="Calibri"/>
-                <w:kern w:val="0"/>
-              </w:rPr>
-              <w:t>zapis końcowy</w:t>
-            </w:r>
-          </w:p>
-        </w:tc>
-        <w:tc>
-          <w:tcPr>
-            <w:tcW w:w="1016" w:type="dxa"/>
-            <w:tcBorders>
-              <w:top w:val="single" w:sz="4" w:space="0" w:color="000000"/>
-              <w:left w:val="single" w:sz="4" w:space="0" w:color="000000"/>
-              <w:bottom w:val="single" w:sz="4" w:space="0" w:color="000000"/>
-              <w:right w:val="single" w:sz="4" w:space="0" w:color="000000"/>
-            </w:tcBorders>
-            <w:shd w:val="clear" w:color="auto" w:fill="auto"/>
-            <w:vAlign w:val="center"/>
-          </w:tcPr>
-          <w:p>
-            <w:pPr>
-              <w:widowControl w:val="0"/>
-              <w:spacing w:after="0"/>
-              <w:jc w:val="center"/>
-            </w:pPr>
-            <w:r>
-              <w:rPr>
-                <w:rFonts w:eastAsia="Calibri" w:cs="Calibri"/>
-                <w:kern w:val="0"/>
-              </w:rPr>
-              <w:t>wnioski</w:t>
-            </w:r>
-          </w:p>
-        </w:tc>
-      </w:tr>
-      <w:tr>
-        <w:tc>
-          <w:tcPr>
-            <w:tcW w:w="796" w:type="dxa"/>
-            <w:tcBorders>
-              <w:top w:val="single" w:sz="4" w:space="0" w:color="000000"/>
-              <w:left w:val="single" w:sz="4" w:space="0" w:color="000000"/>
-              <w:bottom w:val="single" w:sz="4" w:space="0" w:color="000000"/>
-              <w:right w:val="single" w:sz="4" w:space="0" w:color="000000"/>
-            </w:tcBorders>
-            <w:shd w:val="clear" w:color="auto" w:fill="auto"/>
-          </w:tcPr>
-          <w:p>
-            <w:pPr>
-              <w:widowControl w:val="0"/>
-              <w:snapToGrid w:val="0"/>
-              <w:spacing w:after="0"/>
-              <w:rPr>
-                <w:rFonts w:ascii="Calibri" w:eastAsia="Calibri" w:hAnsi="Calibri" w:cs="Calibri"/>
-                <w:kern w:val="0"/>
-              </w:rPr>
-            </w:pPr>
-          </w:p>
-        </w:tc>
-        <w:tc>
-          <w:tcPr>
-            <w:tcW w:w="1256" w:type="dxa"/>
-            <w:tcBorders>
-              <w:top w:val="single" w:sz="4" w:space="0" w:color="000000"/>
-              <w:left w:val="single" w:sz="4" w:space="0" w:color="000000"/>
-              <w:bottom w:val="single" w:sz="4" w:space="0" w:color="000000"/>
-              <w:right w:val="single" w:sz="4" w:space="0" w:color="000000"/>
-            </w:tcBorders>
-            <w:shd w:val="clear" w:color="auto" w:fill="auto"/>
-          </w:tcPr>
-          <w:p>
-            <w:pPr>
-              <w:widowControl w:val="0"/>
-              <w:snapToGrid w:val="0"/>
-              <w:spacing w:after="0"/>
-              <w:rPr>
-                <w:rFonts w:ascii="Calibri" w:eastAsia="Calibri" w:hAnsi="Calibri" w:cs="Calibri"/>
-                <w:kern w:val="0"/>
-              </w:rPr>
-            </w:pPr>
-          </w:p>
-        </w:tc>
-        <w:tc>
-          <w:tcPr>
-            <w:tcW w:w="1459" w:type="dxa"/>
-            <w:tcBorders>
-              <w:top w:val="single" w:sz="4" w:space="0" w:color="000000"/>
-              <w:left w:val="single" w:sz="4" w:space="0" w:color="000000"/>
-              <w:bottom w:val="single" w:sz="4" w:space="0" w:color="000000"/>
-              <w:right w:val="single" w:sz="4" w:space="0" w:color="000000"/>
-            </w:tcBorders>
-            <w:shd w:val="clear" w:color="auto" w:fill="auto"/>
-          </w:tcPr>
-          <w:p>
-            <w:pPr>
-              <w:widowControl w:val="0"/>
-              <w:snapToGrid w:val="0"/>
-              <w:spacing w:after="0"/>
-              <w:rPr>
-                <w:rFonts w:ascii="Calibri" w:eastAsia="Calibri" w:hAnsi="Calibri" w:cs="Calibri"/>
-                <w:kern w:val="0"/>
-              </w:rPr>
-            </w:pPr>
-          </w:p>
-        </w:tc>
-        <w:tc>
-          <w:tcPr>
-            <w:tcW w:w="1122" w:type="dxa"/>
-            <w:tcBorders>
-              <w:top w:val="single" w:sz="4" w:space="0" w:color="000000"/>
-              <w:left w:val="single" w:sz="4" w:space="0" w:color="000000"/>
-              <w:bottom w:val="single" w:sz="4" w:space="0" w:color="000000"/>
-              <w:right w:val="single" w:sz="4" w:space="0" w:color="000000"/>
-            </w:tcBorders>
-            <w:shd w:val="clear" w:color="auto" w:fill="auto"/>
-          </w:tcPr>
-          <w:p>
-            <w:pPr>
-              <w:widowControl w:val="0"/>
-              <w:snapToGrid w:val="0"/>
-              <w:spacing w:after="0"/>
-              <w:rPr>
-                <w:rFonts w:ascii="Calibri" w:eastAsia="Calibri" w:hAnsi="Calibri" w:cs="Calibri"/>
-                <w:kern w:val="0"/>
-              </w:rPr>
-            </w:pPr>
-          </w:p>
-        </w:tc>
-        <w:tc>
-          <w:tcPr>
-            <w:tcW w:w="1333" w:type="dxa"/>
-            <w:tcBorders>
-              <w:top w:val="single" w:sz="4" w:space="0" w:color="000000"/>
-              <w:left w:val="single" w:sz="4" w:space="0" w:color="000000"/>
-              <w:bottom w:val="single" w:sz="4" w:space="0" w:color="000000"/>
-              <w:right w:val="single" w:sz="4" w:space="0" w:color="000000"/>
-            </w:tcBorders>
-            <w:shd w:val="clear" w:color="auto" w:fill="auto"/>
-          </w:tcPr>
-          <w:p>
-            <w:pPr>
-              <w:widowControl w:val="0"/>
-              <w:snapToGrid w:val="0"/>
-              <w:spacing w:after="0"/>
-              <w:rPr>
-                <w:rFonts w:ascii="Calibri" w:eastAsia="Calibri" w:hAnsi="Calibri" w:cs="Calibri"/>
-                <w:kern w:val="0"/>
-              </w:rPr>
-            </w:pPr>
-          </w:p>
-        </w:tc>
-        <w:tc>
-          <w:tcPr>
-            <w:tcW w:w="998" w:type="dxa"/>
-            <w:tcBorders>
-              <w:top w:val="single" w:sz="4" w:space="0" w:color="000000"/>
-              <w:left w:val="single" w:sz="4" w:space="0" w:color="000000"/>
-              <w:bottom w:val="single" w:sz="4" w:space="0" w:color="000000"/>
-              <w:right w:val="single" w:sz="4" w:space="0" w:color="000000"/>
-            </w:tcBorders>
-            <w:shd w:val="clear" w:color="auto" w:fill="auto"/>
-          </w:tcPr>
-          <w:p>
-            <w:pPr>
-              <w:widowControl w:val="0"/>
-              <w:snapToGrid w:val="0"/>
-              <w:spacing w:after="0"/>
-              <w:rPr>
-                <w:rFonts w:ascii="Calibri" w:eastAsia="Calibri" w:hAnsi="Calibri" w:cs="Calibri"/>
-                <w:kern w:val="0"/>
-              </w:rPr>
-            </w:pPr>
-          </w:p>
-        </w:tc>
-        <w:tc>
-          <w:tcPr>
-            <w:tcW w:w="1075" w:type="dxa"/>
-            <w:tcBorders>
-              <w:top w:val="single" w:sz="4" w:space="0" w:color="000000"/>
-              <w:left w:val="single" w:sz="4" w:space="0" w:color="000000"/>
-              <w:bottom w:val="single" w:sz="4" w:space="0" w:color="000000"/>
-              <w:right w:val="single" w:sz="4" w:space="0" w:color="000000"/>
-            </w:tcBorders>
-            <w:shd w:val="clear" w:color="auto" w:fill="auto"/>
-          </w:tcPr>
-          <w:p>
-            <w:pPr>
-              <w:widowControl w:val="0"/>
-              <w:snapToGrid w:val="0"/>
-              <w:spacing w:after="0"/>
-              <w:rPr>
-                <w:rFonts w:ascii="Calibri" w:eastAsia="Calibri" w:hAnsi="Calibri" w:cs="Calibri"/>
-                <w:kern w:val="0"/>
-              </w:rPr>
-            </w:pPr>
-          </w:p>
-        </w:tc>
-        <w:tc>
-          <w:tcPr>
-            <w:tcW w:w="1016" w:type="dxa"/>
-            <w:tcBorders>
-              <w:top w:val="single" w:sz="4" w:space="0" w:color="000000"/>
-              <w:left w:val="single" w:sz="4" w:space="0" w:color="000000"/>
-              <w:bottom w:val="single" w:sz="4" w:space="0" w:color="000000"/>
-              <w:right w:val="single" w:sz="4" w:space="0" w:color="000000"/>
-            </w:tcBorders>
-            <w:shd w:val="clear" w:color="auto" w:fill="auto"/>
-            <w:vAlign w:val="center"/>
-          </w:tcPr>
-          <w:p>
-            <w:pPr>
-              <w:widowControl w:val="0"/>
-              <w:snapToGrid w:val="0"/>
-              <w:spacing w:after="0"/>
-              <w:jc w:val="center"/>
-              <w:rPr>
-                <w:rFonts w:ascii="Calibri" w:eastAsia="Calibri" w:hAnsi="Calibri" w:cs="Calibri"/>
-                <w:kern w:val="0"/>
-              </w:rPr>
-            </w:pPr>
-          </w:p>
-        </w:tc>
-      </w:tr>
-      <w:tr>
-        <w:tc>
-          <w:tcPr>
-            <w:tcW w:w="796" w:type="dxa"/>
-            <w:tcBorders>
-              <w:top w:val="single" w:sz="4" w:space="0" w:color="000000"/>
-              <w:left w:val="single" w:sz="4" w:space="0" w:color="000000"/>
-              <w:bottom w:val="single" w:sz="4" w:space="0" w:color="000000"/>
-              <w:right w:val="single" w:sz="4" w:space="0" w:color="000000"/>
-            </w:tcBorders>
-            <w:shd w:val="clear" w:color="auto" w:fill="auto"/>
-          </w:tcPr>
-          <w:p>
-            <w:pPr>
-              <w:widowControl w:val="0"/>
-              <w:snapToGrid w:val="0"/>
-              <w:spacing w:after="0"/>
-              <w:rPr>
-                <w:rFonts w:ascii="Calibri" w:eastAsia="Calibri" w:hAnsi="Calibri" w:cs="Calibri"/>
-                <w:kern w:val="0"/>
-              </w:rPr>
-            </w:pPr>
-          </w:p>
-        </w:tc>
-        <w:tc>
-          <w:tcPr>
-            <w:tcW w:w="1256" w:type="dxa"/>
-            <w:tcBorders>
-              <w:top w:val="single" w:sz="4" w:space="0" w:color="000000"/>
-              <w:left w:val="single" w:sz="4" w:space="0" w:color="000000"/>
-              <w:bottom w:val="single" w:sz="4" w:space="0" w:color="000000"/>
-              <w:right w:val="single" w:sz="4" w:space="0" w:color="000000"/>
-            </w:tcBorders>
-            <w:shd w:val="clear" w:color="auto" w:fill="auto"/>
-          </w:tcPr>
-          <w:p>
-            <w:pPr>
-              <w:widowControl w:val="0"/>
-              <w:snapToGrid w:val="0"/>
-              <w:spacing w:after="0"/>
-              <w:rPr>
-                <w:rFonts w:ascii="Calibri" w:eastAsia="Calibri" w:hAnsi="Calibri" w:cs="Calibri"/>
-                <w:kern w:val="0"/>
-              </w:rPr>
-            </w:pPr>
-          </w:p>
-        </w:tc>
-        <w:tc>
-          <w:tcPr>
-            <w:tcW w:w="1459" w:type="dxa"/>
-            <w:tcBorders>
-              <w:top w:val="single" w:sz="4" w:space="0" w:color="000000"/>
-              <w:left w:val="single" w:sz="4" w:space="0" w:color="000000"/>
-              <w:bottom w:val="single" w:sz="4" w:space="0" w:color="000000"/>
-              <w:right w:val="single" w:sz="4" w:space="0" w:color="000000"/>
-            </w:tcBorders>
-            <w:shd w:val="clear" w:color="auto" w:fill="auto"/>
-          </w:tcPr>
-          <w:p>
-            <w:pPr>
-              <w:widowControl w:val="0"/>
-              <w:snapToGrid w:val="0"/>
-              <w:spacing w:after="0"/>
-              <w:rPr>
-                <w:rFonts w:ascii="Calibri" w:eastAsia="Calibri" w:hAnsi="Calibri" w:cs="Calibri"/>
-                <w:kern w:val="0"/>
-              </w:rPr>
-            </w:pPr>
-          </w:p>
-        </w:tc>
-        <w:tc>
-          <w:tcPr>
-            <w:tcW w:w="1122" w:type="dxa"/>
-            <w:tcBorders>
-              <w:top w:val="single" w:sz="4" w:space="0" w:color="000000"/>
-              <w:left w:val="single" w:sz="4" w:space="0" w:color="000000"/>
-              <w:bottom w:val="single" w:sz="4" w:space="0" w:color="000000"/>
-              <w:right w:val="single" w:sz="4" w:space="0" w:color="000000"/>
-            </w:tcBorders>
-            <w:shd w:val="clear" w:color="auto" w:fill="auto"/>
-          </w:tcPr>
-          <w:p>
-            <w:pPr>
-              <w:widowControl w:val="0"/>
-              <w:snapToGrid w:val="0"/>
-              <w:spacing w:after="0"/>
-              <w:rPr>
-                <w:rFonts w:ascii="Calibri" w:eastAsia="Calibri" w:hAnsi="Calibri" w:cs="Calibri"/>
-                <w:kern w:val="0"/>
-              </w:rPr>
-            </w:pPr>
-          </w:p>
-        </w:tc>
-        <w:tc>
-          <w:tcPr>
-            <w:tcW w:w="1333" w:type="dxa"/>
-            <w:tcBorders>
-              <w:top w:val="single" w:sz="4" w:space="0" w:color="000000"/>
-              <w:left w:val="single" w:sz="4" w:space="0" w:color="000000"/>
-              <w:bottom w:val="single" w:sz="4" w:space="0" w:color="000000"/>
-              <w:right w:val="single" w:sz="4" w:space="0" w:color="000000"/>
-            </w:tcBorders>
-            <w:shd w:val="clear" w:color="auto" w:fill="auto"/>
-          </w:tcPr>
-          <w:p>
-            <w:pPr>
-              <w:widowControl w:val="0"/>
-              <w:snapToGrid w:val="0"/>
-              <w:spacing w:after="0"/>
-              <w:rPr>
-                <w:rFonts w:ascii="Calibri" w:eastAsia="Calibri" w:hAnsi="Calibri" w:cs="Calibri"/>
-                <w:kern w:val="0"/>
-              </w:rPr>
-            </w:pPr>
-          </w:p>
-        </w:tc>
-        <w:tc>
-          <w:tcPr>
-            <w:tcW w:w="998" w:type="dxa"/>
-            <w:tcBorders>
-              <w:top w:val="single" w:sz="4" w:space="0" w:color="000000"/>
-              <w:left w:val="single" w:sz="4" w:space="0" w:color="000000"/>
-              <w:bottom w:val="single" w:sz="4" w:space="0" w:color="000000"/>
-              <w:right w:val="single" w:sz="4" w:space="0" w:color="000000"/>
-            </w:tcBorders>
-            <w:shd w:val="clear" w:color="auto" w:fill="auto"/>
-          </w:tcPr>
-          <w:p>
-            <w:pPr>
-              <w:widowControl w:val="0"/>
-              <w:snapToGrid w:val="0"/>
-              <w:spacing w:after="0"/>
-              <w:rPr>
-                <w:rFonts w:ascii="Calibri" w:eastAsia="Calibri" w:hAnsi="Calibri" w:cs="Calibri"/>
-                <w:kern w:val="0"/>
-              </w:rPr>
-            </w:pPr>
-          </w:p>
-        </w:tc>
-        <w:tc>
-          <w:tcPr>
-            <w:tcW w:w="1075" w:type="dxa"/>
-            <w:tcBorders>
-              <w:top w:val="single" w:sz="4" w:space="0" w:color="000000"/>
-              <w:left w:val="single" w:sz="4" w:space="0" w:color="000000"/>
-              <w:bottom w:val="single" w:sz="4" w:space="0" w:color="000000"/>
-              <w:right w:val="single" w:sz="4" w:space="0" w:color="000000"/>
-            </w:tcBorders>
-            <w:shd w:val="clear" w:color="auto" w:fill="auto"/>
-          </w:tcPr>
-          <w:p>
-            <w:pPr>
-              <w:widowControl w:val="0"/>
-              <w:snapToGrid w:val="0"/>
-              <w:spacing w:after="0"/>
-              <w:rPr>
-                <w:rFonts w:ascii="Calibri" w:eastAsia="Calibri" w:hAnsi="Calibri" w:cs="Calibri"/>
-                <w:kern w:val="0"/>
-              </w:rPr>
-            </w:pPr>
-          </w:p>
-        </w:tc>
-        <w:tc>
-          <w:tcPr>
-            <w:tcW w:w="1016" w:type="dxa"/>
-            <w:tcBorders>
-              <w:top w:val="single" w:sz="4" w:space="0" w:color="000000"/>
-              <w:left w:val="single" w:sz="4" w:space="0" w:color="000000"/>
-              <w:bottom w:val="single" w:sz="4" w:space="0" w:color="000000"/>
-              <w:right w:val="single" w:sz="4" w:space="0" w:color="000000"/>
-            </w:tcBorders>
-            <w:shd w:val="clear" w:color="auto" w:fill="auto"/>
-            <w:vAlign w:val="center"/>
-          </w:tcPr>
-          <w:p>
-            <w:pPr>
-              <w:widowControl w:val="0"/>
-              <w:snapToGrid w:val="0"/>
-              <w:spacing w:after="0"/>
-              <w:jc w:val="center"/>
-              <w:rPr>
-                <w:rFonts w:ascii="Calibri" w:eastAsia="Calibri" w:hAnsi="Calibri" w:cs="Calibri"/>
-                <w:kern w:val="0"/>
-              </w:rPr>
-            </w:pPr>
-          </w:p>
-        </w:tc>
-      </w:tr>
-      <w:tr>
-        <w:tc>
-          <w:tcPr>
-            <w:tcW w:w="796" w:type="dxa"/>
-            <w:tcBorders>
-              <w:top w:val="single" w:sz="4" w:space="0" w:color="000000"/>
-              <w:left w:val="single" w:sz="4" w:space="0" w:color="000000"/>
-              <w:bottom w:val="single" w:sz="4" w:space="0" w:color="000000"/>
-              <w:right w:val="single" w:sz="4" w:space="0" w:color="000000"/>
-            </w:tcBorders>
-            <w:shd w:val="clear" w:color="auto" w:fill="auto"/>
-          </w:tcPr>
-          <w:p>
-            <w:pPr>
-              <w:widowControl w:val="0"/>
-              <w:snapToGrid w:val="0"/>
-              <w:spacing w:after="0"/>
-              <w:rPr>
-                <w:rFonts w:ascii="Calibri" w:eastAsia="Calibri" w:hAnsi="Calibri" w:cs="Calibri"/>
-                <w:kern w:val="0"/>
-              </w:rPr>
-            </w:pPr>
-          </w:p>
-        </w:tc>
-        <w:tc>
-          <w:tcPr>
-            <w:tcW w:w="1256" w:type="dxa"/>
-            <w:tcBorders>
-              <w:top w:val="single" w:sz="4" w:space="0" w:color="000000"/>
-              <w:left w:val="single" w:sz="4" w:space="0" w:color="000000"/>
-              <w:bottom w:val="single" w:sz="4" w:space="0" w:color="000000"/>
-              <w:right w:val="single" w:sz="4" w:space="0" w:color="000000"/>
-            </w:tcBorders>
-            <w:shd w:val="clear" w:color="auto" w:fill="auto"/>
-          </w:tcPr>
-          <w:p>
-            <w:pPr>
-              <w:widowControl w:val="0"/>
-              <w:snapToGrid w:val="0"/>
-              <w:spacing w:after="0"/>
-              <w:rPr>
-                <w:rFonts w:ascii="Calibri" w:eastAsia="Calibri" w:hAnsi="Calibri" w:cs="Calibri"/>
-                <w:kern w:val="0"/>
-              </w:rPr>
-            </w:pPr>
-          </w:p>
-        </w:tc>
-        <w:tc>
-          <w:tcPr>
-            <w:tcW w:w="1459" w:type="dxa"/>
-            <w:tcBorders>
-              <w:top w:val="single" w:sz="4" w:space="0" w:color="000000"/>
-              <w:left w:val="single" w:sz="4" w:space="0" w:color="000000"/>
-              <w:bottom w:val="single" w:sz="4" w:space="0" w:color="000000"/>
-              <w:right w:val="single" w:sz="4" w:space="0" w:color="000000"/>
-            </w:tcBorders>
-            <w:shd w:val="clear" w:color="auto" w:fill="auto"/>
-          </w:tcPr>
-          <w:p>
-            <w:pPr>
-              <w:widowControl w:val="0"/>
-              <w:snapToGrid w:val="0"/>
-              <w:spacing w:after="0"/>
-              <w:rPr>
-                <w:rFonts w:ascii="Calibri" w:eastAsia="Calibri" w:hAnsi="Calibri" w:cs="Calibri"/>
-                <w:kern w:val="0"/>
-              </w:rPr>
-            </w:pPr>
-          </w:p>
-        </w:tc>
-        <w:tc>
-          <w:tcPr>
-            <w:tcW w:w="1122" w:type="dxa"/>
-            <w:tcBorders>
-              <w:top w:val="single" w:sz="4" w:space="0" w:color="000000"/>
-              <w:left w:val="single" w:sz="4" w:space="0" w:color="000000"/>
-              <w:bottom w:val="single" w:sz="4" w:space="0" w:color="000000"/>
-              <w:right w:val="single" w:sz="4" w:space="0" w:color="000000"/>
-            </w:tcBorders>
-            <w:shd w:val="clear" w:color="auto" w:fill="auto"/>
-          </w:tcPr>
-          <w:p>
-            <w:pPr>
-              <w:widowControl w:val="0"/>
-              <w:snapToGrid w:val="0"/>
-              <w:spacing w:after="0"/>
-              <w:rPr>
-                <w:rFonts w:ascii="Calibri" w:eastAsia="Calibri" w:hAnsi="Calibri" w:cs="Calibri"/>
-                <w:kern w:val="0"/>
-              </w:rPr>
-            </w:pPr>
-          </w:p>
-        </w:tc>
-        <w:tc>
-          <w:tcPr>
-            <w:tcW w:w="1333" w:type="dxa"/>
-            <w:tcBorders>
-              <w:top w:val="single" w:sz="4" w:space="0" w:color="000000"/>
-              <w:left w:val="single" w:sz="4" w:space="0" w:color="000000"/>
-              <w:bottom w:val="single" w:sz="4" w:space="0" w:color="000000"/>
-              <w:right w:val="single" w:sz="4" w:space="0" w:color="000000"/>
-            </w:tcBorders>
-            <w:shd w:val="clear" w:color="auto" w:fill="auto"/>
-          </w:tcPr>
-          <w:p>
-            <w:pPr>
-              <w:widowControl w:val="0"/>
-              <w:snapToGrid w:val="0"/>
-              <w:spacing w:after="0"/>
-              <w:rPr>
-                <w:rFonts w:ascii="Calibri" w:eastAsia="Calibri" w:hAnsi="Calibri" w:cs="Calibri"/>
-                <w:kern w:val="0"/>
-              </w:rPr>
-            </w:pPr>
-          </w:p>
-        </w:tc>
-        <w:tc>
-          <w:tcPr>
-            <w:tcW w:w="998" w:type="dxa"/>
-            <w:tcBorders>
-              <w:top w:val="single" w:sz="4" w:space="0" w:color="000000"/>
-              <w:left w:val="single" w:sz="4" w:space="0" w:color="000000"/>
-              <w:bottom w:val="single" w:sz="4" w:space="0" w:color="000000"/>
-              <w:right w:val="single" w:sz="4" w:space="0" w:color="000000"/>
-            </w:tcBorders>
-            <w:shd w:val="clear" w:color="auto" w:fill="auto"/>
-          </w:tcPr>
-          <w:p>
-            <w:pPr>
-              <w:widowControl w:val="0"/>
-              <w:snapToGrid w:val="0"/>
-              <w:spacing w:after="0"/>
-              <w:rPr>
-                <w:rFonts w:ascii="Calibri" w:eastAsia="Calibri" w:hAnsi="Calibri" w:cs="Calibri"/>
-                <w:kern w:val="0"/>
-              </w:rPr>
-            </w:pPr>
-          </w:p>
-        </w:tc>
-        <w:tc>
-          <w:tcPr>
-            <w:tcW w:w="1075" w:type="dxa"/>
-            <w:tcBorders>
-              <w:top w:val="single" w:sz="4" w:space="0" w:color="000000"/>
-              <w:left w:val="single" w:sz="4" w:space="0" w:color="000000"/>
-              <w:bottom w:val="single" w:sz="4" w:space="0" w:color="000000"/>
-              <w:right w:val="single" w:sz="4" w:space="0" w:color="000000"/>
-            </w:tcBorders>
-            <w:shd w:val="clear" w:color="auto" w:fill="auto"/>
-          </w:tcPr>
-          <w:p>
-            <w:pPr>
-              <w:widowControl w:val="0"/>
-              <w:snapToGrid w:val="0"/>
-              <w:spacing w:after="0"/>
-              <w:rPr>
-                <w:rFonts w:ascii="Calibri" w:eastAsia="Calibri" w:hAnsi="Calibri" w:cs="Calibri"/>
-                <w:kern w:val="0"/>
-              </w:rPr>
-            </w:pPr>
-          </w:p>
-        </w:tc>
-        <w:tc>
-          <w:tcPr>
-            <w:tcW w:w="1016" w:type="dxa"/>
-            <w:tcBorders>
-              <w:top w:val="single" w:sz="4" w:space="0" w:color="000000"/>
-              <w:left w:val="single" w:sz="4" w:space="0" w:color="000000"/>
-              <w:bottom w:val="single" w:sz="4" w:space="0" w:color="000000"/>
-              <w:right w:val="single" w:sz="4" w:space="0" w:color="000000"/>
-            </w:tcBorders>
-            <w:shd w:val="clear" w:color="auto" w:fill="auto"/>
-            <w:vAlign w:val="center"/>
-          </w:tcPr>
-          <w:p>
-            <w:pPr>
-              <w:widowControl w:val="0"/>
-              <w:snapToGrid w:val="0"/>
-              <w:spacing w:after="0"/>
-              <w:jc w:val="center"/>
-              <w:rPr>
-                <w:rFonts w:ascii="Calibri" w:eastAsia="Calibri" w:hAnsi="Calibri" w:cs="Calibri"/>
-                <w:kern w:val="0"/>
-              </w:rPr>
-            </w:pPr>
-          </w:p>
-        </w:tc>
-      </w:tr>
-      <w:tr>
-        <w:tc>
-          <w:tcPr>
-            <w:tcW w:w="796" w:type="dxa"/>
-            <w:tcBorders>
-              <w:top w:val="single" w:sz="4" w:space="0" w:color="000000"/>
-              <w:left w:val="single" w:sz="4" w:space="0" w:color="000000"/>
-              <w:bottom w:val="single" w:sz="4" w:space="0" w:color="000000"/>
-              <w:right w:val="single" w:sz="4" w:space="0" w:color="000000"/>
-            </w:tcBorders>
-            <w:shd w:val="clear" w:color="auto" w:fill="auto"/>
-          </w:tcPr>
-          <w:p>
-            <w:pPr>
-              <w:widowControl w:val="0"/>
-              <w:snapToGrid w:val="0"/>
-              <w:spacing w:after="0"/>
-              <w:rPr>
-                <w:rFonts w:ascii="Calibri" w:eastAsia="Calibri" w:hAnsi="Calibri" w:cs="Calibri"/>
-                <w:kern w:val="0"/>
-              </w:rPr>
-            </w:pPr>
-          </w:p>
-        </w:tc>
-        <w:tc>
-          <w:tcPr>
-            <w:tcW w:w="1256" w:type="dxa"/>
-            <w:tcBorders>
-              <w:top w:val="single" w:sz="4" w:space="0" w:color="000000"/>
-              <w:left w:val="single" w:sz="4" w:space="0" w:color="000000"/>
-              <w:bottom w:val="single" w:sz="4" w:space="0" w:color="000000"/>
-              <w:right w:val="single" w:sz="4" w:space="0" w:color="000000"/>
-            </w:tcBorders>
-            <w:shd w:val="clear" w:color="auto" w:fill="auto"/>
-          </w:tcPr>
-          <w:p>
-            <w:pPr>
-              <w:widowControl w:val="0"/>
-              <w:snapToGrid w:val="0"/>
-              <w:spacing w:after="0"/>
-              <w:rPr>
-                <w:rFonts w:ascii="Calibri" w:eastAsia="Calibri" w:hAnsi="Calibri" w:cs="Calibri"/>
-                <w:kern w:val="0"/>
-              </w:rPr>
-            </w:pPr>
-          </w:p>
-        </w:tc>
-        <w:tc>
-          <w:tcPr>
-            <w:tcW w:w="1459" w:type="dxa"/>
-            <w:tcBorders>
-              <w:top w:val="single" w:sz="4" w:space="0" w:color="000000"/>
-              <w:left w:val="single" w:sz="4" w:space="0" w:color="000000"/>
-              <w:bottom w:val="single" w:sz="4" w:space="0" w:color="000000"/>
-              <w:right w:val="single" w:sz="4" w:space="0" w:color="000000"/>
-            </w:tcBorders>
-            <w:shd w:val="clear" w:color="auto" w:fill="auto"/>
-          </w:tcPr>
-          <w:p>
-            <w:pPr>
-              <w:widowControl w:val="0"/>
-              <w:snapToGrid w:val="0"/>
-              <w:spacing w:after="0"/>
-              <w:rPr>
-                <w:rFonts w:ascii="Calibri" w:eastAsia="Calibri" w:hAnsi="Calibri" w:cs="Calibri"/>
-                <w:kern w:val="0"/>
-              </w:rPr>
-            </w:pPr>
-          </w:p>
-        </w:tc>
-        <w:tc>
-          <w:tcPr>
-            <w:tcW w:w="1122" w:type="dxa"/>
-            <w:tcBorders>
-              <w:top w:val="single" w:sz="4" w:space="0" w:color="000000"/>
-              <w:left w:val="single" w:sz="4" w:space="0" w:color="000000"/>
-              <w:bottom w:val="single" w:sz="4" w:space="0" w:color="000000"/>
-              <w:right w:val="single" w:sz="4" w:space="0" w:color="000000"/>
-            </w:tcBorders>
-            <w:shd w:val="clear" w:color="auto" w:fill="auto"/>
-          </w:tcPr>
-          <w:p>
-            <w:pPr>
-              <w:widowControl w:val="0"/>
-              <w:snapToGrid w:val="0"/>
-              <w:spacing w:after="0"/>
-              <w:rPr>
-                <w:rFonts w:ascii="Calibri" w:eastAsia="Calibri" w:hAnsi="Calibri" w:cs="Calibri"/>
-                <w:kern w:val="0"/>
-              </w:rPr>
-            </w:pPr>
-          </w:p>
-        </w:tc>
-        <w:tc>
-          <w:tcPr>
-            <w:tcW w:w="1333" w:type="dxa"/>
-            <w:tcBorders>
-              <w:top w:val="single" w:sz="4" w:space="0" w:color="000000"/>
-              <w:left w:val="single" w:sz="4" w:space="0" w:color="000000"/>
-              <w:bottom w:val="single" w:sz="4" w:space="0" w:color="000000"/>
-              <w:right w:val="single" w:sz="4" w:space="0" w:color="000000"/>
-            </w:tcBorders>
-            <w:shd w:val="clear" w:color="auto" w:fill="auto"/>
-          </w:tcPr>
-          <w:p>
-            <w:pPr>
-              <w:widowControl w:val="0"/>
-              <w:snapToGrid w:val="0"/>
-              <w:spacing w:after="0"/>
-              <w:rPr>
-                <w:rFonts w:ascii="Calibri" w:eastAsia="Calibri" w:hAnsi="Calibri" w:cs="Calibri"/>
-                <w:kern w:val="0"/>
-              </w:rPr>
-            </w:pPr>
-          </w:p>
-        </w:tc>
-        <w:tc>
-          <w:tcPr>
-            <w:tcW w:w="998" w:type="dxa"/>
-            <w:tcBorders>
-              <w:top w:val="single" w:sz="4" w:space="0" w:color="000000"/>
-              <w:left w:val="single" w:sz="4" w:space="0" w:color="000000"/>
-              <w:bottom w:val="single" w:sz="4" w:space="0" w:color="000000"/>
-              <w:right w:val="single" w:sz="4" w:space="0" w:color="000000"/>
-            </w:tcBorders>
-            <w:shd w:val="clear" w:color="auto" w:fill="auto"/>
-          </w:tcPr>
-          <w:p>
-            <w:pPr>
-              <w:widowControl w:val="0"/>
-              <w:snapToGrid w:val="0"/>
-              <w:spacing w:after="0"/>
-              <w:rPr>
-                <w:rFonts w:ascii="Calibri" w:eastAsia="Calibri" w:hAnsi="Calibri" w:cs="Calibri"/>
-                <w:kern w:val="0"/>
-              </w:rPr>
-            </w:pPr>
-          </w:p>
-        </w:tc>
-        <w:tc>
-          <w:tcPr>
-            <w:tcW w:w="1075" w:type="dxa"/>
-            <w:tcBorders>
-              <w:top w:val="single" w:sz="4" w:space="0" w:color="000000"/>
-              <w:left w:val="single" w:sz="4" w:space="0" w:color="000000"/>
-              <w:bottom w:val="single" w:sz="4" w:space="0" w:color="000000"/>
-              <w:right w:val="single" w:sz="4" w:space="0" w:color="000000"/>
-            </w:tcBorders>
-            <w:shd w:val="clear" w:color="auto" w:fill="auto"/>
-          </w:tcPr>
-          <w:p>
-            <w:pPr>
-              <w:widowControl w:val="0"/>
-              <w:snapToGrid w:val="0"/>
-              <w:spacing w:after="0"/>
-              <w:rPr>
-                <w:rFonts w:ascii="Calibri" w:eastAsia="Calibri" w:hAnsi="Calibri" w:cs="Calibri"/>
-                <w:kern w:val="0"/>
-              </w:rPr>
-            </w:pPr>
-          </w:p>
-        </w:tc>
-        <w:tc>
-          <w:tcPr>
-            <w:tcW w:w="1016" w:type="dxa"/>
-            <w:tcBorders>
-              <w:top w:val="single" w:sz="4" w:space="0" w:color="000000"/>
-              <w:left w:val="single" w:sz="4" w:space="0" w:color="000000"/>
-              <w:bottom w:val="single" w:sz="4" w:space="0" w:color="000000"/>
-              <w:right w:val="single" w:sz="4" w:space="0" w:color="000000"/>
-            </w:tcBorders>
-            <w:shd w:val="clear" w:color="auto" w:fill="auto"/>
-            <w:vAlign w:val="center"/>
-          </w:tcPr>
-          <w:p>
-            <w:pPr>
-              <w:widowControl w:val="0"/>
-              <w:snapToGrid w:val="0"/>
-              <w:spacing w:after="0"/>
-              <w:jc w:val="center"/>
-              <w:rPr>
-                <w:rFonts w:ascii="Calibri" w:eastAsia="Calibri" w:hAnsi="Calibri" w:cs="Calibri"/>
-                <w:kern w:val="0"/>
-              </w:rPr>
-            </w:pPr>
-          </w:p>
-        </w:tc>
-      </w:tr>
-      <w:tr>
-        <w:tc>
-          <w:tcPr>
-            <w:tcW w:w="796" w:type="dxa"/>
-            <w:tcBorders>
-              <w:top w:val="single" w:sz="4" w:space="0" w:color="000000"/>
-              <w:left w:val="single" w:sz="4" w:space="0" w:color="000000"/>
-              <w:bottom w:val="single" w:sz="4" w:space="0" w:color="000000"/>
-              <w:right w:val="single" w:sz="4" w:space="0" w:color="000000"/>
-            </w:tcBorders>
-            <w:shd w:val="clear" w:color="auto" w:fill="auto"/>
-          </w:tcPr>
-          <w:p>
-            <w:pPr>
-              <w:widowControl w:val="0"/>
-              <w:snapToGrid w:val="0"/>
-              <w:spacing w:after="0"/>
-              <w:rPr>
-                <w:rFonts w:ascii="Calibri" w:eastAsia="Calibri" w:hAnsi="Calibri" w:cs="Calibri"/>
-                <w:kern w:val="0"/>
-              </w:rPr>
-            </w:pPr>
-          </w:p>
-        </w:tc>
-        <w:tc>
-          <w:tcPr>
-            <w:tcW w:w="1256" w:type="dxa"/>
-            <w:tcBorders>
-              <w:top w:val="single" w:sz="4" w:space="0" w:color="000000"/>
-              <w:left w:val="single" w:sz="4" w:space="0" w:color="000000"/>
-              <w:bottom w:val="single" w:sz="4" w:space="0" w:color="000000"/>
-              <w:right w:val="single" w:sz="4" w:space="0" w:color="000000"/>
-            </w:tcBorders>
-            <w:shd w:val="clear" w:color="auto" w:fill="auto"/>
-          </w:tcPr>
-          <w:p>
-            <w:pPr>
-              <w:widowControl w:val="0"/>
-              <w:snapToGrid w:val="0"/>
-              <w:spacing w:after="0"/>
-              <w:rPr>
-                <w:rFonts w:ascii="Calibri" w:eastAsia="Calibri" w:hAnsi="Calibri" w:cs="Calibri"/>
-                <w:kern w:val="0"/>
-              </w:rPr>
-            </w:pPr>
-          </w:p>
-        </w:tc>
-        <w:tc>
-          <w:tcPr>
-            <w:tcW w:w="1459" w:type="dxa"/>
-            <w:tcBorders>
-              <w:top w:val="single" w:sz="4" w:space="0" w:color="000000"/>
-              <w:left w:val="single" w:sz="4" w:space="0" w:color="000000"/>
-              <w:bottom w:val="single" w:sz="4" w:space="0" w:color="000000"/>
-              <w:right w:val="single" w:sz="4" w:space="0" w:color="000000"/>
-            </w:tcBorders>
-            <w:shd w:val="clear" w:color="auto" w:fill="auto"/>
-          </w:tcPr>
-          <w:p>
-            <w:pPr>
-              <w:widowControl w:val="0"/>
-              <w:snapToGrid w:val="0"/>
-              <w:spacing w:after="0"/>
-              <w:rPr>
-                <w:rFonts w:ascii="Calibri" w:eastAsia="Calibri" w:hAnsi="Calibri" w:cs="Calibri"/>
-                <w:kern w:val="0"/>
-              </w:rPr>
-            </w:pPr>
-          </w:p>
-        </w:tc>
-        <w:tc>
-          <w:tcPr>
-            <w:tcW w:w="1122" w:type="dxa"/>
-            <w:tcBorders>
-              <w:top w:val="single" w:sz="4" w:space="0" w:color="000000"/>
-              <w:left w:val="single" w:sz="4" w:space="0" w:color="000000"/>
-              <w:bottom w:val="single" w:sz="4" w:space="0" w:color="000000"/>
-              <w:right w:val="single" w:sz="4" w:space="0" w:color="000000"/>
-            </w:tcBorders>
-            <w:shd w:val="clear" w:color="auto" w:fill="auto"/>
-          </w:tcPr>
-          <w:p>
-            <w:pPr>
-              <w:widowControl w:val="0"/>
-              <w:snapToGrid w:val="0"/>
-              <w:spacing w:after="0"/>
-              <w:rPr>
-                <w:rFonts w:ascii="Calibri" w:eastAsia="Calibri" w:hAnsi="Calibri" w:cs="Calibri"/>
-                <w:kern w:val="0"/>
-              </w:rPr>
-            </w:pPr>
-          </w:p>
-        </w:tc>
-        <w:tc>
-          <w:tcPr>
-            <w:tcW w:w="1333" w:type="dxa"/>
-            <w:tcBorders>
-              <w:top w:val="single" w:sz="4" w:space="0" w:color="000000"/>
-              <w:left w:val="single" w:sz="4" w:space="0" w:color="000000"/>
-              <w:bottom w:val="single" w:sz="4" w:space="0" w:color="000000"/>
-              <w:right w:val="single" w:sz="4" w:space="0" w:color="000000"/>
-            </w:tcBorders>
-            <w:shd w:val="clear" w:color="auto" w:fill="auto"/>
-          </w:tcPr>
-          <w:p>
-            <w:pPr>
-              <w:widowControl w:val="0"/>
-              <w:snapToGrid w:val="0"/>
-              <w:spacing w:after="0"/>
-              <w:rPr>
-                <w:rFonts w:ascii="Calibri" w:eastAsia="Calibri" w:hAnsi="Calibri" w:cs="Calibri"/>
-                <w:kern w:val="0"/>
-              </w:rPr>
-            </w:pPr>
-          </w:p>
-        </w:tc>
-        <w:tc>
-          <w:tcPr>
-            <w:tcW w:w="998" w:type="dxa"/>
-            <w:tcBorders>
-              <w:top w:val="single" w:sz="4" w:space="0" w:color="000000"/>
-              <w:left w:val="single" w:sz="4" w:space="0" w:color="000000"/>
-              <w:bottom w:val="single" w:sz="4" w:space="0" w:color="000000"/>
-              <w:right w:val="single" w:sz="4" w:space="0" w:color="000000"/>
-            </w:tcBorders>
-            <w:shd w:val="clear" w:color="auto" w:fill="auto"/>
-          </w:tcPr>
-          <w:p>
-            <w:pPr>
-              <w:widowControl w:val="0"/>
-              <w:snapToGrid w:val="0"/>
-              <w:spacing w:after="0"/>
-              <w:rPr>
-                <w:rFonts w:ascii="Calibri" w:eastAsia="Calibri" w:hAnsi="Calibri" w:cs="Calibri"/>
-                <w:kern w:val="0"/>
-              </w:rPr>
-            </w:pPr>
-          </w:p>
-        </w:tc>
-        <w:tc>
-          <w:tcPr>
-            <w:tcW w:w="1075" w:type="dxa"/>
-            <w:tcBorders>
-              <w:top w:val="single" w:sz="4" w:space="0" w:color="000000"/>
-              <w:left w:val="single" w:sz="4" w:space="0" w:color="000000"/>
-              <w:bottom w:val="single" w:sz="4" w:space="0" w:color="000000"/>
-              <w:right w:val="single" w:sz="4" w:space="0" w:color="000000"/>
-            </w:tcBorders>
-            <w:shd w:val="clear" w:color="auto" w:fill="auto"/>
-          </w:tcPr>
-          <w:p>
-            <w:pPr>
-              <w:widowControl w:val="0"/>
-              <w:snapToGrid w:val="0"/>
-              <w:spacing w:after="0"/>
-              <w:rPr>
-                <w:rFonts w:ascii="Calibri" w:eastAsia="Calibri" w:hAnsi="Calibri" w:cs="Calibri"/>
-                <w:kern w:val="0"/>
-              </w:rPr>
-            </w:pPr>
-          </w:p>
-        </w:tc>
-        <w:tc>
-          <w:tcPr>
-            <w:tcW w:w="1016" w:type="dxa"/>
-            <w:tcBorders>
-              <w:top w:val="single" w:sz="4" w:space="0" w:color="000000"/>
-              <w:left w:val="single" w:sz="4" w:space="0" w:color="000000"/>
-              <w:bottom w:val="single" w:sz="4" w:space="0" w:color="000000"/>
-              <w:right w:val="single" w:sz="4" w:space="0" w:color="000000"/>
-            </w:tcBorders>
-            <w:shd w:val="clear" w:color="auto" w:fill="auto"/>
-            <w:vAlign w:val="center"/>
-          </w:tcPr>
-          <w:p>
-            <w:pPr>
-              <w:widowControl w:val="0"/>
-              <w:snapToGrid w:val="0"/>
-              <w:spacing w:after="0"/>
-              <w:jc w:val="center"/>
-              <w:rPr>
-                <w:rFonts w:ascii="Calibri" w:eastAsia="Calibri" w:hAnsi="Calibri" w:cs="Calibri"/>
-                <w:kern w:val="0"/>
-              </w:rPr>
-            </w:pPr>
-          </w:p>
-        </w:tc>
-      </w:tr>
-    </w:tbl>
-    <w:p>
-      <w:pPr>
-        <w:rPr>
-          <w:rFonts w:cs="Calibri"/>
-          <w:sz w:val="28"/>
-          <w:szCs w:val="28"/>
-        </w:rPr>
-      </w:pPr>
-    </w:p>
-    <w:p>
-      <w:r>
-        <w:rPr>
-          <w:rStyle w:val="Domylnaczcionkaakapitu1"/>
-        </w:rPr>
-        <w:t>Ocena końcowa:</w:t>
-      </w:r>
-    </w:p>
-    <w:tbl>
-      <w:tblPr>
-        <w:tblW w:w="3513" w:type="dxa"/>
-        <w:tblInd w:w="115" w:type="dxa"/>
-        <w:tblLayout w:type="fixed"/>
-        <w:tblCellMar>
-          <w:top w:w="55" w:type="dxa"/>
-          <w:left w:w="55" w:type="dxa"/>
-          <w:bottom w:w="55" w:type="dxa"/>
-          <w:right w:w="55" w:type="dxa"/>
-        </w:tblCellMar>
-        <w:tblLook w:val="0000" w:firstRow="0" w:lastRow="0" w:firstColumn="0" w:lastColumn="0" w:noHBand="0" w:noVBand="0"/>
-      </w:tblPr>
-      <w:tblGrid>
-        <w:gridCol w:w="1364"/>
-        <w:gridCol w:w="2149"/>
-      </w:tblGrid>
-      <w:tr>
-        <w:trPr>
-          <w:trHeight w:val="676"/>
-        </w:trPr>
-        <w:tc>
-          <w:tcPr>
-            <w:tcW w:w="1364" w:type="dxa"/>
-            <w:tcBorders>
-              <w:top w:val="single" w:sz="4" w:space="0" w:color="000000"/>
-              <w:left w:val="single" w:sz="4" w:space="0" w:color="000000"/>
-              <w:bottom w:val="single" w:sz="4" w:space="0" w:color="000000"/>
-            </w:tcBorders>
-            <w:shd w:val="clear" w:color="auto" w:fill="auto"/>
-          </w:tcPr>
-          <w:p>
-            <w:pPr>
-              <w:pStyle w:val="Zawartotabeli"/>
-            </w:pPr>
-            <w:r>
-              <w:rPr>
-                <w:sz w:val="20"/>
-                <w:szCs w:val="20"/>
-              </w:rPr>
-              <w:t>Ocena lub liczba punktów</w:t>
-            </w:r>
-          </w:p>
-        </w:tc>
-        <w:tc>
-          <w:tcPr>
-            <w:tcW w:w="2148" w:type="dxa"/>
-            <w:tcBorders>
-              <w:top w:val="single" w:sz="4" w:space="0" w:color="000000"/>
-              <w:left w:val="single" w:sz="4" w:space="0" w:color="000000"/>
-              <w:bottom w:val="single" w:sz="4" w:space="0" w:color="000000"/>
-              <w:right w:val="single" w:sz="4" w:space="0" w:color="000000"/>
-            </w:tcBorders>
-            <w:shd w:val="clear" w:color="auto" w:fill="auto"/>
-          </w:tcPr>
-          <w:p>
-            <w:pPr>
-              <w:pStyle w:val="Zawartotabeli"/>
-              <w:snapToGrid w:val="0"/>
-            </w:pPr>
-          </w:p>
-        </w:tc>
-      </w:tr>
-      <w:tr>
-        <w:trPr>
-          <w:trHeight w:val="607"/>
-        </w:trPr>
-        <w:tc>
-          <w:tcPr>
-            <w:tcW w:w="1364" w:type="dxa"/>
-            <w:tcBorders>
-              <w:left w:val="single" w:sz="4" w:space="0" w:color="000000"/>
-              <w:bottom w:val="single" w:sz="4" w:space="0" w:color="000000"/>
-            </w:tcBorders>
-            <w:shd w:val="clear" w:color="auto" w:fill="auto"/>
-          </w:tcPr>
-          <w:p>
-            <w:pPr>
-              <w:pStyle w:val="Zawartotabeli"/>
-              <w:jc w:val="center"/>
-            </w:pPr>
-            <w:r>
-              <w:rPr>
-                <w:sz w:val="20"/>
-                <w:szCs w:val="20"/>
-              </w:rPr>
-              <w:t>Data i podpis</w:t>
-            </w:r>
-          </w:p>
-        </w:tc>
-        <w:tc>
-          <w:tcPr>
-            <w:tcW w:w="2148" w:type="dxa"/>
-            <w:tcBorders>
-              <w:left w:val="single" w:sz="4" w:space="0" w:color="000000"/>
-              <w:bottom w:val="single" w:sz="4" w:space="0" w:color="000000"/>
-              <w:right w:val="single" w:sz="4" w:space="0" w:color="000000"/>
-            </w:tcBorders>
-            <w:shd w:val="clear" w:color="auto" w:fill="auto"/>
-          </w:tcPr>
-          <w:p>
-            <w:pPr>
-              <w:pStyle w:val="Zawartotabeli"/>
-              <w:snapToGrid w:val="0"/>
-            </w:pPr>
-          </w:p>
-        </w:tc>
-      </w:tr>
-    </w:tbl>
-    <w:p>
-      <w:pPr>
-        <w:rPr>
           <w:rFonts w:cstheme="minorHAnsi"/>
           <w:b/>
           <w:bCs/>
@@ -2100,7 +20,6 @@
           <w:sz w:val="28"/>
           <w:szCs w:val="28"/>
         </w:rPr>
-        <w:lastRenderedPageBreak/>
         <w:t>Wstęp teoretyczny</w:t>
       </w:r>
     </w:p>
@@ -2143,7 +62,7 @@
                     </pic:cNvPicPr>
                   </pic:nvPicPr>
                   <pic:blipFill>
-                    <a:blip r:embed="rId6">
+                    <a:blip r:embed="rId5">
                       <a:extLst>
                         <a:ext uri="{28A0092B-C50C-407E-A947-70E740481C1C}">
                           <a14:useLocalDpi xmlns:a14="http://schemas.microsoft.com/office/drawing/2010/main" val="0"/>
@@ -2256,25 +175,7 @@
         <w:rPr>
           <w:rFonts w:asciiTheme="minorHAnsi" w:hAnsiTheme="minorHAnsi" w:cstheme="minorHAnsi"/>
         </w:rPr>
-        <w:t xml:space="preserve"> </w:t>
-      </w:r>
-      <w:r>
-        <w:rPr>
-          <w:rFonts w:asciiTheme="minorHAnsi" w:hAnsiTheme="minorHAnsi" w:cstheme="minorHAnsi"/>
-        </w:rPr>
-        <w:t>uwzględniając</w:t>
-      </w:r>
-      <w:r>
-        <w:rPr>
-          <w:rFonts w:asciiTheme="minorHAnsi" w:hAnsiTheme="minorHAnsi" w:cstheme="minorHAnsi"/>
-        </w:rPr>
-        <w:t>y</w:t>
-      </w:r>
-      <w:r>
-        <w:rPr>
-          <w:rFonts w:asciiTheme="minorHAnsi" w:hAnsiTheme="minorHAnsi" w:cstheme="minorHAnsi"/>
-        </w:rPr>
-        <w:t xml:space="preserve">  tzw. izochronizm wahadła, czyli niezależność okresu drgań od amplitudy</w:t>
+        <w:t xml:space="preserve"> uwzględniający  tzw. izochronizm wahadła, czyli niezależność okresu drgań od amplitudy</w:t>
       </w:r>
       <w:r>
         <w:rPr>
@@ -2337,7 +238,7 @@
                     </pic:cNvPicPr>
                   </pic:nvPicPr>
                   <pic:blipFill>
-                    <a:blip r:embed="rId7">
+                    <a:blip r:embed="rId6">
                       <a:extLst>
                         <a:ext uri="{28A0092B-C50C-407E-A947-70E740481C1C}">
                           <a14:useLocalDpi xmlns:a14="http://schemas.microsoft.com/office/drawing/2010/main" val="0"/>
@@ -2495,7 +396,7 @@
                     </pic:cNvPicPr>
                   </pic:nvPicPr>
                   <pic:blipFill>
-                    <a:blip r:embed="rId8" cstate="print">
+                    <a:blip r:embed="rId7" cstate="print">
                       <a:extLst>
                         <a:ext uri="{28A0092B-C50C-407E-A947-70E740481C1C}">
                           <a14:useLocalDpi xmlns:a14="http://schemas.microsoft.com/office/drawing/2010/main" val="0"/>
@@ -2846,7 +747,7 @@
                     <pic:cNvPicPr/>
                   </pic:nvPicPr>
                   <pic:blipFill>
-                    <a:blip r:embed="rId9">
+                    <a:blip r:embed="rId8">
                       <a:extLst>
                         <a:ext uri="{28A0092B-C50C-407E-A947-70E740481C1C}">
                           <a14:useLocalDpi xmlns:a14="http://schemas.microsoft.com/office/drawing/2010/main" val="0"/>
@@ -2902,7 +803,7 @@
                     <pic:cNvPicPr/>
                   </pic:nvPicPr>
                   <pic:blipFill>
-                    <a:blip r:embed="rId10">
+                    <a:blip r:embed="rId9">
                       <a:extLst>
                         <a:ext uri="{28A0092B-C50C-407E-A947-70E740481C1C}">
                           <a14:useLocalDpi xmlns:a14="http://schemas.microsoft.com/office/drawing/2010/main" val="0"/>
@@ -3080,7 +981,7 @@
                     <pic:cNvPicPr/>
                   </pic:nvPicPr>
                   <pic:blipFill>
-                    <a:blip r:embed="rId11">
+                    <a:blip r:embed="rId10">
                       <a:extLst>
                         <a:ext uri="{28A0092B-C50C-407E-A947-70E740481C1C}">
                           <a14:useLocalDpi xmlns:a14="http://schemas.microsoft.com/office/drawing/2010/main" val="0"/>
@@ -5185,7 +3086,7 @@
                     <pic:cNvPicPr/>
                   </pic:nvPicPr>
                   <pic:blipFill>
-                    <a:blip r:embed="rId12"/>
+                    <a:blip r:embed="rId11"/>
                     <a:stretch>
                       <a:fillRect/>
                     </a:stretch>
@@ -5286,7 +3187,7 @@
                     <pic:cNvPicPr/>
                   </pic:nvPicPr>
                   <pic:blipFill>
-                    <a:blip r:embed="rId13">
+                    <a:blip r:embed="rId12">
                       <a:extLst>
                         <a:ext uri="{28A0092B-C50C-407E-A947-70E740481C1C}">
                           <a14:useLocalDpi xmlns:a14="http://schemas.microsoft.com/office/drawing/2010/main" val="0"/>
@@ -5781,7 +3682,7 @@
                     <pic:cNvPicPr/>
                   </pic:nvPicPr>
                   <pic:blipFill>
-                    <a:blip r:embed="rId14">
+                    <a:blip r:embed="rId13">
                       <a:extLst>
                         <a:ext uri="{28A0092B-C50C-407E-A947-70E740481C1C}">
                           <a14:useLocalDpi xmlns:a14="http://schemas.microsoft.com/office/drawing/2010/main" val="0"/>
@@ -6340,31 +4241,7 @@
           <w:sz w:val="24"/>
           <w:szCs w:val="24"/>
         </w:rPr>
-        <w:t>Na podstawie w</w:t>
-      </w:r>
-      <w:r>
-        <w:rPr>
-          <w:rFonts w:cstheme="minorHAnsi"/>
-          <w:sz w:val="24"/>
-          <w:szCs w:val="24"/>
-        </w:rPr>
-        <w:t>ykres</w:t>
-      </w:r>
-      <w:r>
-        <w:rPr>
-          <w:rFonts w:cstheme="minorHAnsi"/>
-          <w:sz w:val="24"/>
-          <w:szCs w:val="24"/>
-        </w:rPr>
-        <w:t>u</w:t>
-      </w:r>
-      <w:r>
-        <w:rPr>
-          <w:rFonts w:cstheme="minorHAnsi"/>
-          <w:sz w:val="24"/>
-          <w:szCs w:val="24"/>
-        </w:rPr>
-        <w:t xml:space="preserve"> zależności okresów drgań</w:t>
+        <w:t>Na podstawie wykresu zależności okresów drgań</w:t>
       </w:r>
       <w:r>
         <w:rPr>

</xml_diff>